<commit_message>
tutorial_55, 76 and 81 updated
</commit_message>
<xml_diff>
--- a/Tutorial_55.docx
+++ b/Tutorial_55.docx
@@ -14,8 +14,17 @@
           <w:b/>
           <w:bCs/>
         </w:rPr>
-        <w:t>Linux POSTFIX Tutorial to send EMAIL | MPrashant</w:t>
+        <w:t xml:space="preserve">Linux POSTFIX Tutorial to send EMAIL | </w:t>
       </w:r>
+      <w:proofErr w:type="spellStart"/>
+      <w:r>
+        <w:rPr>
+          <w:b/>
+          <w:bCs/>
+        </w:rPr>
+        <w:t>MPrashant</w:t>
+      </w:r>
+      <w:proofErr w:type="spellEnd"/>
     </w:p>
     <w:p>
       <w:pPr>
@@ -25,8 +34,13 @@
           <w:numId w:val="10"/>
         </w:numPr>
       </w:pPr>
+      <w:proofErr w:type="spellStart"/>
       <w:r>
-        <w:t xml:space="preserve">PostFIX command is used to send emails </w:t>
+        <w:t>PostFIX</w:t>
+      </w:r>
+      <w:proofErr w:type="spellEnd"/>
+      <w:r>
+        <w:t xml:space="preserve"> command is used to send emails </w:t>
       </w:r>
       <w:proofErr w:type="gramStart"/>
       <w:r>
@@ -51,8 +65,13 @@
       </w:r>
       <w:proofErr w:type="gramEnd"/>
       <w:r>
-        <w:t xml:space="preserve"> we would need to install the postfix package using sudo apt install postfix and sudo apt install mailutils</w:t>
+        <w:t xml:space="preserve"> we would need to install the postfix package using sudo apt install postfix and sudo apt install </w:t>
       </w:r>
+      <w:proofErr w:type="spellStart"/>
+      <w:r>
+        <w:t>mailutils</w:t>
+      </w:r>
+      <w:proofErr w:type="spellEnd"/>
     </w:p>
     <w:p>
       <w:pPr>
@@ -63,7 +82,15 @@
         </w:numPr>
       </w:pPr>
       <w:r>
-        <w:t>Postfix provides all the functionalities but mailutils is the command that is used to send emails</w:t>
+        <w:t xml:space="preserve">Postfix provides all the functionalities but </w:t>
+      </w:r>
+      <w:proofErr w:type="spellStart"/>
+      <w:r>
+        <w:t>mailutils</w:t>
+      </w:r>
+      <w:proofErr w:type="spellEnd"/>
+      <w:r>
+        <w:t xml:space="preserve"> is the command that is used to send emails</w:t>
       </w:r>
     </w:p>
     <w:p>
@@ -75,7 +102,15 @@
         </w:numPr>
       </w:pPr>
       <w:r>
-        <w:t>To check if these packages are already present – dpkg -l | grep &lt;pkg-name&gt;</w:t>
+        <w:t xml:space="preserve">To check if these packages are already present – </w:t>
+      </w:r>
+      <w:proofErr w:type="spellStart"/>
+      <w:r>
+        <w:t>dpkg</w:t>
+      </w:r>
+      <w:proofErr w:type="spellEnd"/>
+      <w:r>
+        <w:t xml:space="preserve"> -l | grep &lt;pkg-name&gt;</w:t>
       </w:r>
     </w:p>
     <w:p>
@@ -95,6 +130,9 @@
         <w:pStyle w:val="ListParagraph"/>
       </w:pPr>
       <w:r>
+        <w:rPr>
+          <w:noProof/>
+        </w:rPr>
         <w:drawing>
           <wp:inline distT="0" distB="0" distL="0" distR="0" wp14:anchorId="4C5FAD8D" wp14:editId="0D91E453">
             <wp:extent cx="5486400" cy="4881245"/>
@@ -141,7 +179,15 @@
         </w:numPr>
       </w:pPr>
       <w:r>
-        <w:t>While doing any changes to these cfg files, make sure you always have a backup, so I create a copy using – sudo cp /etc/postfix/main.cf /etc/postfix/main_backup.cf</w:t>
+        <w:t xml:space="preserve">While doing any changes to these </w:t>
+      </w:r>
+      <w:proofErr w:type="spellStart"/>
+      <w:r>
+        <w:t>cfg</w:t>
+      </w:r>
+      <w:proofErr w:type="spellEnd"/>
+      <w:r>
+        <w:t xml:space="preserve"> files, make sure you always have a backup, so I create a copy using – sudo cp /etc/postfix/main.cf /etc/postfix/main_backup.cf</w:t>
       </w:r>
     </w:p>
     <w:p>
@@ -149,6 +195,9 @@
         <w:pStyle w:val="ListParagraph"/>
       </w:pPr>
       <w:r>
+        <w:rPr>
+          <w:noProof/>
+        </w:rPr>
         <w:drawing>
           <wp:inline distT="0" distB="0" distL="0" distR="0" wp14:anchorId="30F0FF6C" wp14:editId="28839FB6">
             <wp:extent cx="5486400" cy="479425"/>
@@ -202,16 +251,26 @@
       <w:pPr>
         <w:pStyle w:val="ListParagraph"/>
       </w:pPr>
+      <w:proofErr w:type="spellStart"/>
       <w:r>
-        <w:t>relayhost = [smtp.gmail.com]:587</w:t>
+        <w:t>relayhost</w:t>
+      </w:r>
+      <w:proofErr w:type="spellEnd"/>
+      <w:r>
+        <w:t xml:space="preserve"> = [smtp.gmail.com]:587</w:t>
       </w:r>
     </w:p>
     <w:p>
       <w:pPr>
         <w:pStyle w:val="ListParagraph"/>
       </w:pPr>
+      <w:proofErr w:type="spellStart"/>
       <w:r>
-        <w:t xml:space="preserve">myhostname = </w:t>
+        <w:t>myhostname</w:t>
+      </w:r>
+      <w:proofErr w:type="spellEnd"/>
+      <w:r>
+        <w:t xml:space="preserve"> = </w:t>
       </w:r>
       <w:r>
         <w:t>KOR-V-001FY</w:t>
@@ -227,7 +286,23 @@
       </w:pPr>
       <w:r>
         <w:lastRenderedPageBreak/>
-        <w:t xml:space="preserve">So myhostname was already set so I am not disturbing it, relayhost was set to nothing so I gave the value </w:t>
+        <w:t xml:space="preserve">So </w:t>
+      </w:r>
+      <w:proofErr w:type="spellStart"/>
+      <w:r>
+        <w:t>myhostname</w:t>
+      </w:r>
+      <w:proofErr w:type="spellEnd"/>
+      <w:r>
+        <w:t xml:space="preserve"> was already set so I am not disturbing it, </w:t>
+      </w:r>
+      <w:proofErr w:type="spellStart"/>
+      <w:r>
+        <w:t>relayhost</w:t>
+      </w:r>
+      <w:proofErr w:type="spellEnd"/>
+      <w:r>
+        <w:t xml:space="preserve"> was set to nothing so I gave the value </w:t>
       </w:r>
     </w:p>
     <w:p>
@@ -235,6 +310,9 @@
         <w:pStyle w:val="ListParagraph"/>
       </w:pPr>
       <w:r>
+        <w:rPr>
+          <w:noProof/>
+        </w:rPr>
         <w:drawing>
           <wp:inline distT="0" distB="0" distL="0" distR="0" wp14:anchorId="5C92DBE9" wp14:editId="090B6ED6">
             <wp:extent cx="5486400" cy="1096010"/>
@@ -300,7 +378,21 @@
         <w:rPr>
           <w:color w:val="17365D" w:themeColor="text2" w:themeShade="BF"/>
         </w:rPr>
-        <w:t xml:space="preserve">#Changed the smtp_tls_security_level to encrypt instead of </w:t>
+        <w:t xml:space="preserve">#Changed the </w:t>
+      </w:r>
+      <w:proofErr w:type="spellStart"/>
+      <w:r>
+        <w:rPr>
+          <w:color w:val="17365D" w:themeColor="text2" w:themeShade="BF"/>
+        </w:rPr>
+        <w:t>smtp_tls_security_level</w:t>
+      </w:r>
+      <w:proofErr w:type="spellEnd"/>
+      <w:r>
+        <w:rPr>
+          <w:color w:val="17365D" w:themeColor="text2" w:themeShade="BF"/>
+        </w:rPr>
+        <w:t xml:space="preserve"> to encrypt instead of </w:t>
       </w:r>
       <w:proofErr w:type="gramStart"/>
       <w:r>
@@ -318,11 +410,19 @@
           <w:color w:val="17365D" w:themeColor="text2" w:themeShade="BF"/>
         </w:rPr>
       </w:pPr>
+      <w:proofErr w:type="spellStart"/>
       <w:r>
         <w:rPr>
           <w:color w:val="17365D" w:themeColor="text2" w:themeShade="BF"/>
         </w:rPr>
-        <w:t>smtp_tls_security_level=encrypt</w:t>
+        <w:t>smtp_tls_security_level</w:t>
+      </w:r>
+      <w:proofErr w:type="spellEnd"/>
+      <w:r>
+        <w:rPr>
+          <w:color w:val="17365D" w:themeColor="text2" w:themeShade="BF"/>
+        </w:rPr>
+        <w:t>=encrypt</w:t>
       </w:r>
     </w:p>
     <w:p>
@@ -344,7 +444,21 @@
         <w:rPr>
           <w:color w:val="17365D" w:themeColor="text2" w:themeShade="BF"/>
         </w:rPr>
-        <w:t xml:space="preserve">#Location of sasl_password we saved </w:t>
+        <w:t xml:space="preserve">#Location of </w:t>
+      </w:r>
+      <w:proofErr w:type="spellStart"/>
+      <w:r>
+        <w:rPr>
+          <w:color w:val="17365D" w:themeColor="text2" w:themeShade="BF"/>
+        </w:rPr>
+        <w:t>sasl_password</w:t>
+      </w:r>
+      <w:proofErr w:type="spellEnd"/>
+      <w:r>
+        <w:rPr>
+          <w:color w:val="17365D" w:themeColor="text2" w:themeShade="BF"/>
+        </w:rPr>
+        <w:t xml:space="preserve"> we saved </w:t>
       </w:r>
     </w:p>
     <w:p>
@@ -354,12 +468,56 @@
           <w:color w:val="17365D" w:themeColor="text2" w:themeShade="BF"/>
         </w:rPr>
       </w:pPr>
+      <w:proofErr w:type="spellStart"/>
       <w:r>
         <w:rPr>
           <w:color w:val="17365D" w:themeColor="text2" w:themeShade="BF"/>
         </w:rPr>
-        <w:t>smtp_sasl_password_maps = hash:/etc/postfix/sasl/sasl_password</w:t>
+        <w:t>smtp_sasl_password_maps</w:t>
       </w:r>
+      <w:proofErr w:type="spellEnd"/>
+      <w:r>
+        <w:rPr>
+          <w:color w:val="17365D" w:themeColor="text2" w:themeShade="BF"/>
+        </w:rPr>
+        <w:t xml:space="preserve"> = hash:/</w:t>
+      </w:r>
+      <w:proofErr w:type="spellStart"/>
+      <w:r>
+        <w:rPr>
+          <w:color w:val="17365D" w:themeColor="text2" w:themeShade="BF"/>
+        </w:rPr>
+        <w:t>etc</w:t>
+      </w:r>
+      <w:proofErr w:type="spellEnd"/>
+      <w:r>
+        <w:rPr>
+          <w:color w:val="17365D" w:themeColor="text2" w:themeShade="BF"/>
+        </w:rPr>
+        <w:t>/postfix/</w:t>
+      </w:r>
+      <w:proofErr w:type="spellStart"/>
+      <w:r>
+        <w:rPr>
+          <w:color w:val="17365D" w:themeColor="text2" w:themeShade="BF"/>
+        </w:rPr>
+        <w:t>sasl</w:t>
+      </w:r>
+      <w:proofErr w:type="spellEnd"/>
+      <w:r>
+        <w:rPr>
+          <w:color w:val="17365D" w:themeColor="text2" w:themeShade="BF"/>
+        </w:rPr>
+        <w:t>/</w:t>
+      </w:r>
+      <w:proofErr w:type="spellStart"/>
+      <w:r>
+        <w:rPr>
+          <w:color w:val="17365D" w:themeColor="text2" w:themeShade="BF"/>
+        </w:rPr>
+        <w:t>sasl_password</w:t>
+      </w:r>
+      <w:proofErr w:type="spellEnd"/>
     </w:p>
     <w:p>
       <w:pPr>
@@ -390,11 +548,19 @@
           <w:color w:val="17365D" w:themeColor="text2" w:themeShade="BF"/>
         </w:rPr>
       </w:pPr>
+      <w:proofErr w:type="spellStart"/>
       <w:r>
         <w:rPr>
           <w:color w:val="17365D" w:themeColor="text2" w:themeShade="BF"/>
         </w:rPr>
-        <w:t>smtp_sasl_auth_enable = yes</w:t>
+        <w:t>smtp_sasl_auth_enable</w:t>
+      </w:r>
+      <w:proofErr w:type="spellEnd"/>
+      <w:r>
+        <w:rPr>
+          <w:color w:val="17365D" w:themeColor="text2" w:themeShade="BF"/>
+        </w:rPr>
+        <w:t xml:space="preserve"> = yes</w:t>
       </w:r>
     </w:p>
     <w:p>
@@ -426,12 +592,28 @@
           <w:color w:val="17365D" w:themeColor="text2" w:themeShade="BF"/>
         </w:rPr>
       </w:pPr>
+      <w:proofErr w:type="spellStart"/>
       <w:r>
         <w:rPr>
           <w:color w:val="17365D" w:themeColor="text2" w:themeShade="BF"/>
         </w:rPr>
-        <w:t>smtp_sasl_security_options = noanonymous</w:t>
+        <w:t>smtp_sasl_security_options</w:t>
       </w:r>
+      <w:proofErr w:type="spellEnd"/>
+      <w:r>
+        <w:rPr>
+          <w:color w:val="17365D" w:themeColor="text2" w:themeShade="BF"/>
+        </w:rPr>
+        <w:t xml:space="preserve"> = </w:t>
+      </w:r>
+      <w:proofErr w:type="spellStart"/>
+      <w:r>
+        <w:rPr>
+          <w:color w:val="17365D" w:themeColor="text2" w:themeShade="BF"/>
+        </w:rPr>
+        <w:t>noanonymous</w:t>
+      </w:r>
+      <w:proofErr w:type="spellEnd"/>
     </w:p>
     <w:p>
       <w:pPr>
@@ -441,14 +623,66 @@
         </w:rPr>
       </w:pPr>
       <w:r>
-        <w:t xml:space="preserve">Next step is to create a sasl_password file that we have given in line </w:t>
+        <w:t xml:space="preserve">Next step is to create a </w:t>
       </w:r>
+      <w:proofErr w:type="spellStart"/>
+      <w:r>
+        <w:t>sasl_password</w:t>
+      </w:r>
+      <w:proofErr w:type="spellEnd"/>
+      <w:r>
+        <w:t xml:space="preserve"> file that we have given in line </w:t>
+      </w:r>
+      <w:proofErr w:type="spellStart"/>
       <w:r>
         <w:rPr>
           <w:color w:val="17365D" w:themeColor="text2" w:themeShade="BF"/>
         </w:rPr>
-        <w:t>smtp_sasl_password_maps = hash:/etc/postfix/sasl/sasl_password</w:t>
+        <w:t>smtp_sasl_password_maps</w:t>
       </w:r>
+      <w:proofErr w:type="spellEnd"/>
+      <w:r>
+        <w:rPr>
+          <w:color w:val="17365D" w:themeColor="text2" w:themeShade="BF"/>
+        </w:rPr>
+        <w:t xml:space="preserve"> = hash:/</w:t>
+      </w:r>
+      <w:proofErr w:type="spellStart"/>
+      <w:r>
+        <w:rPr>
+          <w:color w:val="17365D" w:themeColor="text2" w:themeShade="BF"/>
+        </w:rPr>
+        <w:t>etc</w:t>
+      </w:r>
+      <w:proofErr w:type="spellEnd"/>
+      <w:r>
+        <w:rPr>
+          <w:color w:val="17365D" w:themeColor="text2" w:themeShade="BF"/>
+        </w:rPr>
+        <w:t>/postfix/</w:t>
+      </w:r>
+      <w:proofErr w:type="spellStart"/>
+      <w:r>
+        <w:rPr>
+          <w:color w:val="17365D" w:themeColor="text2" w:themeShade="BF"/>
+        </w:rPr>
+        <w:t>sasl</w:t>
+      </w:r>
+      <w:proofErr w:type="spellEnd"/>
+      <w:r>
+        <w:rPr>
+          <w:color w:val="17365D" w:themeColor="text2" w:themeShade="BF"/>
+        </w:rPr>
+        <w:t>/</w:t>
+      </w:r>
+      <w:proofErr w:type="spellStart"/>
+      <w:r>
+        <w:rPr>
+          <w:color w:val="17365D" w:themeColor="text2" w:themeShade="BF"/>
+        </w:rPr>
+        <w:t>sasl_password</w:t>
+      </w:r>
+      <w:proofErr w:type="spellEnd"/>
     </w:p>
     <w:p>
       <w:pPr>
@@ -459,6 +693,7 @@
       </w:pPr>
       <w:r>
         <w:rPr>
+          <w:noProof/>
           <w:color w:val="17365D" w:themeColor="text2" w:themeShade="BF"/>
         </w:rPr>
         <w:drawing>
@@ -507,8 +742,13 @@
         </w:numPr>
       </w:pPr>
       <w:r>
-        <w:t>Add the below line in sasl_password</w:t>
+        <w:t xml:space="preserve">Add the below line in </w:t>
       </w:r>
+      <w:proofErr w:type="spellStart"/>
+      <w:r>
+        <w:t>sasl_password</w:t>
+      </w:r>
+      <w:proofErr w:type="spellEnd"/>
     </w:p>
     <w:p>
       <w:pPr>
@@ -532,7 +772,15 @@
         </w:numPr>
       </w:pPr>
       <w:r>
-        <w:t>Here password is tricky for that you need to go to your gmail account and manage account</w:t>
+        <w:t xml:space="preserve">Here password is tricky for that you need to go to your </w:t>
+      </w:r>
+      <w:proofErr w:type="spellStart"/>
+      <w:r>
+        <w:t>gmail</w:t>
+      </w:r>
+      <w:proofErr w:type="spellEnd"/>
+      <w:r>
+        <w:t xml:space="preserve"> account and manage account</w:t>
       </w:r>
     </w:p>
     <w:p>
@@ -540,6 +788,9 @@
         <w:pStyle w:val="ListParagraph"/>
       </w:pPr>
       <w:r>
+        <w:rPr>
+          <w:noProof/>
+        </w:rPr>
         <w:lastRenderedPageBreak/>
         <w:drawing>
           <wp:inline distT="0" distB="0" distL="0" distR="0" wp14:anchorId="2FA11708" wp14:editId="51FD6C9D">
@@ -603,6 +854,9 @@
         <w:pStyle w:val="ListParagraph"/>
       </w:pPr>
       <w:r>
+        <w:rPr>
+          <w:noProof/>
+        </w:rPr>
         <w:drawing>
           <wp:inline distT="0" distB="0" distL="0" distR="0" wp14:anchorId="023CB3A8" wp14:editId="6DC4E7BB">
             <wp:extent cx="5486400" cy="2943225"/>
@@ -665,6 +919,9 @@
         <w:pStyle w:val="ListParagraph"/>
       </w:pPr>
       <w:r>
+        <w:rPr>
+          <w:noProof/>
+        </w:rPr>
         <w:drawing>
           <wp:inline distT="0" distB="0" distL="0" distR="0" wp14:anchorId="35FAD784" wp14:editId="732AA09E">
             <wp:extent cx="5486400" cy="3162300"/>
@@ -731,6 +988,9 @@
         <w:pStyle w:val="ListParagraph"/>
       </w:pPr>
       <w:r>
+        <w:rPr>
+          <w:noProof/>
+        </w:rPr>
         <w:lastRenderedPageBreak/>
         <w:drawing>
           <wp:inline distT="0" distB="0" distL="0" distR="0" wp14:anchorId="4560BA0B" wp14:editId="2ACE2086">
@@ -778,11 +1038,19 @@
         </w:numPr>
       </w:pPr>
       <w:r>
-        <w:t>Now give the same password in the sasl_</w:t>
+        <w:t xml:space="preserve">Now give the same password in the </w:t>
+      </w:r>
+      <w:proofErr w:type="spellStart"/>
+      <w:r>
+        <w:t>sasl_</w:t>
       </w:r>
       <w:proofErr w:type="gramStart"/>
       <w:r>
-        <w:t>password  file</w:t>
+        <w:t>password</w:t>
+      </w:r>
+      <w:proofErr w:type="spellEnd"/>
+      <w:r>
+        <w:t xml:space="preserve">  file</w:t>
       </w:r>
       <w:proofErr w:type="gramEnd"/>
       <w:r>
@@ -797,6 +1065,9 @@
         <w:pStyle w:val="ListParagraph"/>
       </w:pPr>
       <w:r>
+        <w:rPr>
+          <w:noProof/>
+        </w:rPr>
         <w:drawing>
           <wp:inline distT="0" distB="0" distL="0" distR="0" wp14:anchorId="40C27711" wp14:editId="7F5E9E77">
             <wp:extent cx="4626720" cy="609782"/>
@@ -843,14 +1114,22 @@
         </w:numPr>
       </w:pPr>
       <w:r>
-        <w:t>Content in sasl_password</w:t>
+        <w:t xml:space="preserve">Content in </w:t>
       </w:r>
+      <w:proofErr w:type="spellStart"/>
+      <w:r>
+        <w:t>sasl_password</w:t>
+      </w:r>
+      <w:proofErr w:type="spellEnd"/>
     </w:p>
     <w:p>
       <w:pPr>
         <w:pStyle w:val="ListParagraph"/>
       </w:pPr>
       <w:r>
+        <w:rPr>
+          <w:noProof/>
+        </w:rPr>
         <w:drawing>
           <wp:inline distT="0" distB="0" distL="0" distR="0" wp14:anchorId="6BF22C85" wp14:editId="44A2DCBB">
             <wp:extent cx="4832522" cy="533559"/>
@@ -897,7 +1176,15 @@
         </w:numPr>
       </w:pPr>
       <w:r>
-        <w:t>Next step is to convert the sasl_password file into a database file</w:t>
+        <w:t xml:space="preserve">Next step is to convert the </w:t>
+      </w:r>
+      <w:proofErr w:type="spellStart"/>
+      <w:r>
+        <w:t>sasl_password</w:t>
+      </w:r>
+      <w:proofErr w:type="spellEnd"/>
+      <w:r>
+        <w:t xml:space="preserve"> file into a database file</w:t>
       </w:r>
     </w:p>
     <w:p>
@@ -905,8 +1192,37 @@
         <w:ind w:left="720"/>
       </w:pPr>
       <w:r>
-        <w:t>sudo postmap /etc/postfix/sasl/sasl_password</w:t>
+        <w:t xml:space="preserve">sudo </w:t>
       </w:r>
+      <w:proofErr w:type="spellStart"/>
+      <w:r>
+        <w:t>postmap</w:t>
+      </w:r>
+      <w:proofErr w:type="spellEnd"/>
+      <w:r>
+        <w:t xml:space="preserve"> /</w:t>
+      </w:r>
+      <w:proofErr w:type="spellStart"/>
+      <w:r>
+        <w:t>etc</w:t>
+      </w:r>
+      <w:proofErr w:type="spellEnd"/>
+      <w:r>
+        <w:t>/postfix/</w:t>
+      </w:r>
+      <w:proofErr w:type="spellStart"/>
+      <w:r>
+        <w:t>sasl</w:t>
+      </w:r>
+      <w:proofErr w:type="spellEnd"/>
+      <w:r>
+        <w:t>/</w:t>
+      </w:r>
+      <w:proofErr w:type="spellStart"/>
+      <w:r>
+        <w:t>sasl_password</w:t>
+      </w:r>
+      <w:proofErr w:type="spellEnd"/>
     </w:p>
     <w:p>
       <w:pPr>
@@ -917,7 +1233,23 @@
         </w:numPr>
       </w:pPr>
       <w:r>
-        <w:t>Now we have a sasl_password file and a sasl_password.db file</w:t>
+        <w:t xml:space="preserve">Now we have a </w:t>
+      </w:r>
+      <w:proofErr w:type="spellStart"/>
+      <w:r>
+        <w:t>sasl_password</w:t>
+      </w:r>
+      <w:proofErr w:type="spellEnd"/>
+      <w:r>
+        <w:t xml:space="preserve"> file and a </w:t>
+      </w:r>
+      <w:proofErr w:type="spellStart"/>
+      <w:r>
+        <w:t>sasl_password.db</w:t>
+      </w:r>
+      <w:proofErr w:type="spellEnd"/>
+      <w:r>
+        <w:t xml:space="preserve"> file</w:t>
       </w:r>
     </w:p>
     <w:p>
@@ -925,6 +1257,9 @@
         <w:pStyle w:val="ListParagraph"/>
       </w:pPr>
       <w:r>
+        <w:rPr>
+          <w:noProof/>
+        </w:rPr>
         <w:drawing>
           <wp:inline distT="0" distB="0" distL="0" distR="0" wp14:anchorId="36FAD9DC" wp14:editId="5084A44A">
             <wp:extent cx="5486400" cy="1012190"/>
@@ -972,12 +1307,22 @@
       </w:pPr>
       <w:r>
         <w:lastRenderedPageBreak/>
-        <w:t xml:space="preserve">Now we can start the postfix service using sudo systemctl start </w:t>
+        <w:t xml:space="preserve">Now we can start the postfix service using sudo </w:t>
       </w:r>
+      <w:proofErr w:type="spellStart"/>
+      <w:r>
+        <w:t>systemctl</w:t>
+      </w:r>
+      <w:proofErr w:type="spellEnd"/>
+      <w:r>
+        <w:t xml:space="preserve"> start </w:t>
+      </w:r>
+      <w:proofErr w:type="spellStart"/>
       <w:proofErr w:type="gramStart"/>
       <w:r>
         <w:t>postfix.service</w:t>
       </w:r>
+      <w:proofErr w:type="spellEnd"/>
       <w:proofErr w:type="gramEnd"/>
     </w:p>
     <w:p>
@@ -989,12 +1334,30 @@
         </w:numPr>
       </w:pPr>
       <w:r>
-        <w:t xml:space="preserve">Once the service is started verfifying it using sudo systemctl status </w:t>
+        <w:t xml:space="preserve">Once the service is started </w:t>
       </w:r>
+      <w:proofErr w:type="spellStart"/>
+      <w:r>
+        <w:t>verfifying</w:t>
+      </w:r>
+      <w:proofErr w:type="spellEnd"/>
+      <w:r>
+        <w:t xml:space="preserve"> it using sudo </w:t>
+      </w:r>
+      <w:proofErr w:type="spellStart"/>
+      <w:r>
+        <w:t>systemctl</w:t>
+      </w:r>
+      <w:proofErr w:type="spellEnd"/>
+      <w:r>
+        <w:t xml:space="preserve"> status </w:t>
+      </w:r>
+      <w:proofErr w:type="spellStart"/>
       <w:proofErr w:type="gramStart"/>
       <w:r>
         <w:t>postfix.service</w:t>
       </w:r>
+      <w:proofErr w:type="spellEnd"/>
       <w:proofErr w:type="gramEnd"/>
     </w:p>
     <w:p>
@@ -1002,6 +1365,9 @@
         <w:pStyle w:val="ListParagraph"/>
       </w:pPr>
       <w:r>
+        <w:rPr>
+          <w:noProof/>
+        </w:rPr>
         <w:drawing>
           <wp:inline distT="0" distB="0" distL="0" distR="0" wp14:anchorId="0B9F7CC8" wp14:editId="0082CC97">
             <wp:extent cx="5486400" cy="1301750"/>
@@ -1077,7 +1443,23 @@
         <w:t>echo "Test MAIL" | mail -s "Postfix TEST"</w:t>
       </w:r>
       <w:r>
-        <w:t xml:space="preserve"> -a “file_name/file_path” </w:t>
+        <w:t xml:space="preserve"> -a “</w:t>
+      </w:r>
+      <w:proofErr w:type="spellStart"/>
+      <w:r>
+        <w:t>file_name</w:t>
+      </w:r>
+      <w:proofErr w:type="spellEnd"/>
+      <w:r>
+        <w:t>/</w:t>
+      </w:r>
+      <w:proofErr w:type="spellStart"/>
+      <w:r>
+        <w:t>file_path</w:t>
+      </w:r>
+      <w:proofErr w:type="spellEnd"/>
+      <w:r>
+        <w:t xml:space="preserve">” </w:t>
       </w:r>
       <w:hyperlink r:id="rId19" w:history="1">
         <w:r>
@@ -1094,6 +1476,65 @@
         <w:t>For me I was not able to send any mails, mostly due to proxy issues</w:t>
       </w:r>
     </w:p>
+    <w:p>
+      <w:r>
+        <w:t>No again I was able to see the mails</w:t>
+      </w:r>
+    </w:p>
+    <w:p>
+      <w:r>
+        <w:lastRenderedPageBreak/>
+        <w:drawing>
+          <wp:inline distT="0" distB="0" distL="0" distR="0" wp14:anchorId="76F78D3B" wp14:editId="0554FF9E">
+            <wp:extent cx="3703320" cy="8229600"/>
+            <wp:effectExtent l="0" t="0" r="0" b="0"/>
+            <wp:docPr id="338968358" name="Picture 2"/>
+            <wp:cNvGraphicFramePr>
+              <a:graphicFrameLocks xmlns:a="http://schemas.openxmlformats.org/drawingml/2006/main" noChangeAspect="1"/>
+            </wp:cNvGraphicFramePr>
+            <a:graphic xmlns:a="http://schemas.openxmlformats.org/drawingml/2006/main">
+              <a:graphicData uri="http://schemas.openxmlformats.org/drawingml/2006/picture">
+                <pic:pic xmlns:pic="http://schemas.openxmlformats.org/drawingml/2006/picture">
+                  <pic:nvPicPr>
+                    <pic:cNvPr id="0" name="Picture 6"/>
+                    <pic:cNvPicPr>
+                      <a:picLocks noChangeAspect="1" noChangeArrowheads="1"/>
+                    </pic:cNvPicPr>
+                  </pic:nvPicPr>
+                  <pic:blipFill>
+                    <a:blip r:embed="rId20">
+                      <a:extLst>
+                        <a:ext uri="{28A0092B-C50C-407E-A947-70E740481C1C}">
+                          <a14:useLocalDpi xmlns:a14="http://schemas.microsoft.com/office/drawing/2010/main" val="0"/>
+                        </a:ext>
+                      </a:extLst>
+                    </a:blip>
+                    <a:srcRect/>
+                    <a:stretch>
+                      <a:fillRect/>
+                    </a:stretch>
+                  </pic:blipFill>
+                  <pic:spPr bwMode="auto">
+                    <a:xfrm>
+                      <a:off x="0" y="0"/>
+                      <a:ext cx="3703320" cy="8229600"/>
+                    </a:xfrm>
+                    <a:prstGeom prst="rect">
+                      <a:avLst/>
+                    </a:prstGeom>
+                    <a:noFill/>
+                    <a:ln>
+                      <a:noFill/>
+                    </a:ln>
+                  </pic:spPr>
+                </pic:pic>
+              </a:graphicData>
+            </a:graphic>
+          </wp:inline>
+        </w:drawing>
+      </w:r>
+    </w:p>
+    <w:p/>
     <w:p/>
     <w:p/>
     <w:sectPr>
@@ -2028,7 +2469,6 @@
   <w:style w:type="character" w:default="1" w:styleId="DefaultParagraphFont">
     <w:name w:val="Default Paragraph Font"/>
     <w:uiPriority w:val="1"/>
-    <w:semiHidden/>
     <w:unhideWhenUsed/>
   </w:style>
   <w:style w:type="table" w:default="1" w:styleId="TableNormal">

</xml_diff>